<commit_message>
feat: modulos principales de la gestion de clientes.
</commit_message>
<xml_diff>
--- a/docs/spec/01. feature-analizador-info-clientes-pos.docx
+++ b/docs/spec/01. feature-analizador-info-clientes-pos.docx
@@ -46,13 +46,9 @@
       </w:r>
       <w:r>
         <w:br/>
-        <w:t xml:space="preserve">1. La herramienta debe tener una interfaz </w:t>
       </w:r>
       <w:r>
-        <w:t>gráfica</w:t>
-      </w:r>
-      <w:r>
-        <w:t xml:space="preserve"> capaz de solicitar al usuario cargar un archivo, en formato TXT o CSV o pegar información desde el portapapeles.</w:t>
+        <w:t>1. La herramienta debe tener una interfaz gráfica capaz de solicitar al usuario cargar un archivo, en formato CSV, EXCEL, JSON y pegar información desde el portapapeles.</w:t>
       </w:r>
     </w:p>
     <w:p>
@@ -60,7 +56,25 @@
         <w:t xml:space="preserve">2. Leer los datos en base a una estructura de tabla, </w:t>
       </w:r>
       <w:r>
-        <w:t>donde el limitador para cada celda es “;” punto y coma.</w:t>
+        <w:t xml:space="preserve">donde el </w:t>
+      </w:r>
+      <w:r>
+        <w:t>de</w:t>
+      </w:r>
+      <w:r>
+        <w:t>limitador para cada celda es “</w:t>
+      </w:r>
+      <w:r>
+        <w:t>|</w:t>
+      </w:r>
+      <w:r>
+        <w:t xml:space="preserve">” </w:t>
+      </w:r>
+      <w:r>
+        <w:t>barra vertical</w:t>
+      </w:r>
+      <w:r>
+        <w:t>.</w:t>
       </w:r>
     </w:p>
     <w:p>
@@ -8995,31 +9009,7 @@
                 <w:lang w:eastAsia="es-CO"/>
                 <w14:ligatures w14:val="none"/>
               </w:rPr>
-              <w:t>N</w:t>
-            </w:r>
-            <w:r>
-              <w:rPr>
-                <w:rFonts w:ascii="Calibri" w:eastAsia="Times New Roman" w:hAnsi="Calibri" w:cs="Calibri"/>
-                <w:color w:val="000000"/>
-                <w:kern w:val="0"/>
-                <w:sz w:val="21"/>
-                <w:szCs w:val="21"/>
-                <w:lang w:eastAsia="es-CO"/>
-                <w14:ligatures w14:val="none"/>
-              </w:rPr>
-              <w:t>ú</w:t>
-            </w:r>
-            <w:r>
-              <w:rPr>
-                <w:rFonts w:ascii="Calibri" w:eastAsia="Times New Roman" w:hAnsi="Calibri" w:cs="Calibri"/>
-                <w:color w:val="000000"/>
-                <w:kern w:val="0"/>
-                <w:sz w:val="21"/>
-                <w:szCs w:val="21"/>
-                <w:lang w:eastAsia="es-CO"/>
-                <w14:ligatures w14:val="none"/>
-              </w:rPr>
-              <w:t>mero teléfono o celular, sin el prefijo +57, puede ser vacío.</w:t>
+              <w:t>Número teléfono o celular, sin el prefijo +57, puede ser vacío.</w:t>
             </w:r>
           </w:p>
         </w:tc>
@@ -9156,43 +9146,7 @@
                 <w:lang w:eastAsia="es-CO"/>
                 <w14:ligatures w14:val="none"/>
               </w:rPr>
-              <w:t>Número teléfono</w:t>
-            </w:r>
-            <w:r>
-              <w:rPr>
-                <w:rFonts w:ascii="Calibri" w:eastAsia="Times New Roman" w:hAnsi="Calibri" w:cs="Calibri"/>
-                <w:color w:val="000000"/>
-                <w:kern w:val="0"/>
-                <w:sz w:val="21"/>
-                <w:szCs w:val="21"/>
-                <w:lang w:eastAsia="es-CO"/>
-                <w14:ligatures w14:val="none"/>
-              </w:rPr>
-              <w:t xml:space="preserve"> o celular, sin el prefijo +57, puede ser </w:t>
-            </w:r>
-            <w:r>
-              <w:rPr>
-                <w:rFonts w:ascii="Calibri" w:eastAsia="Times New Roman" w:hAnsi="Calibri" w:cs="Calibri"/>
-                <w:color w:val="000000"/>
-                <w:kern w:val="0"/>
-                <w:sz w:val="21"/>
-                <w:szCs w:val="21"/>
-                <w:lang w:eastAsia="es-CO"/>
-                <w14:ligatures w14:val="none"/>
-              </w:rPr>
-              <w:t>vacío</w:t>
-            </w:r>
-            <w:r>
-              <w:rPr>
-                <w:rFonts w:ascii="Calibri" w:eastAsia="Times New Roman" w:hAnsi="Calibri" w:cs="Calibri"/>
-                <w:color w:val="000000"/>
-                <w:kern w:val="0"/>
-                <w:sz w:val="21"/>
-                <w:szCs w:val="21"/>
-                <w:lang w:eastAsia="es-CO"/>
-                <w14:ligatures w14:val="none"/>
-              </w:rPr>
-              <w:t>.</w:t>
+              <w:t>Número teléfono o celular, sin el prefijo +57, puede ser vacío.</w:t>
             </w:r>
           </w:p>
         </w:tc>
@@ -9466,8 +9420,48 @@
                 <w:lang w:eastAsia="es-CO"/>
                 <w14:ligatures w14:val="none"/>
               </w:rPr>
-              <w:t>Formato dd/mm/yyyy</w:t>
-            </w:r>
+              <w:t xml:space="preserve">Formato </w:t>
+            </w:r>
+            <w:proofErr w:type="spellStart"/>
+            <w:r>
+              <w:rPr>
+                <w:rFonts w:ascii="Calibri" w:eastAsia="Times New Roman" w:hAnsi="Calibri" w:cs="Calibri"/>
+                <w:color w:val="000000"/>
+                <w:kern w:val="0"/>
+                <w:sz w:val="21"/>
+                <w:szCs w:val="21"/>
+                <w:lang w:eastAsia="es-CO"/>
+                <w14:ligatures w14:val="none"/>
+              </w:rPr>
+              <w:t>dd</w:t>
+            </w:r>
+            <w:proofErr w:type="spellEnd"/>
+            <w:r>
+              <w:rPr>
+                <w:rFonts w:ascii="Calibri" w:eastAsia="Times New Roman" w:hAnsi="Calibri" w:cs="Calibri"/>
+                <w:color w:val="000000"/>
+                <w:kern w:val="0"/>
+                <w:sz w:val="21"/>
+                <w:szCs w:val="21"/>
+                <w:lang w:eastAsia="es-CO"/>
+                <w14:ligatures w14:val="none"/>
+              </w:rPr>
+              <w:t>/mm/</w:t>
+            </w:r>
+            <w:proofErr w:type="spellStart"/>
+            <w:r>
+              <w:rPr>
+                <w:rFonts w:ascii="Calibri" w:eastAsia="Times New Roman" w:hAnsi="Calibri" w:cs="Calibri"/>
+                <w:color w:val="000000"/>
+                <w:kern w:val="0"/>
+                <w:sz w:val="21"/>
+                <w:szCs w:val="21"/>
+                <w:lang w:eastAsia="es-CO"/>
+                <w14:ligatures w14:val="none"/>
+              </w:rPr>
+              <w:t>yyyy</w:t>
+            </w:r>
+            <w:proofErr w:type="spellEnd"/>
             <w:r>
               <w:rPr>
                 <w:rFonts w:ascii="Calibri" w:eastAsia="Times New Roman" w:hAnsi="Calibri" w:cs="Calibri"/>
@@ -9615,8 +9609,48 @@
                 <w:lang w:eastAsia="es-CO"/>
                 <w14:ligatures w14:val="none"/>
               </w:rPr>
-              <w:t>Formato dd/mm/yyyy</w:t>
-            </w:r>
+              <w:t xml:space="preserve">Formato </w:t>
+            </w:r>
+            <w:proofErr w:type="spellStart"/>
+            <w:r>
+              <w:rPr>
+                <w:rFonts w:ascii="Calibri" w:eastAsia="Times New Roman" w:hAnsi="Calibri" w:cs="Calibri"/>
+                <w:color w:val="000000"/>
+                <w:kern w:val="0"/>
+                <w:sz w:val="21"/>
+                <w:szCs w:val="21"/>
+                <w:lang w:eastAsia="es-CO"/>
+                <w14:ligatures w14:val="none"/>
+              </w:rPr>
+              <w:t>dd</w:t>
+            </w:r>
+            <w:proofErr w:type="spellEnd"/>
+            <w:r>
+              <w:rPr>
+                <w:rFonts w:ascii="Calibri" w:eastAsia="Times New Roman" w:hAnsi="Calibri" w:cs="Calibri"/>
+                <w:color w:val="000000"/>
+                <w:kern w:val="0"/>
+                <w:sz w:val="21"/>
+                <w:szCs w:val="21"/>
+                <w:lang w:eastAsia="es-CO"/>
+                <w14:ligatures w14:val="none"/>
+              </w:rPr>
+              <w:t>/mm/</w:t>
+            </w:r>
+            <w:proofErr w:type="spellStart"/>
+            <w:r>
+              <w:rPr>
+                <w:rFonts w:ascii="Calibri" w:eastAsia="Times New Roman" w:hAnsi="Calibri" w:cs="Calibri"/>
+                <w:color w:val="000000"/>
+                <w:kern w:val="0"/>
+                <w:sz w:val="21"/>
+                <w:szCs w:val="21"/>
+                <w:lang w:eastAsia="es-CO"/>
+                <w14:ligatures w14:val="none"/>
+              </w:rPr>
+              <w:t>yyyy</w:t>
+            </w:r>
+            <w:proofErr w:type="spellEnd"/>
             <w:r>
               <w:rPr>
                 <w:rFonts w:ascii="Calibri" w:eastAsia="Times New Roman" w:hAnsi="Calibri" w:cs="Calibri"/>

</xml_diff>